<commit_message>
reports lab3 and lab4
</commit_message>
<xml_diff>
--- a/1_term_Software_engineering/OPD/lab2/Отчет по лабораторной работе 2.docx
+++ b/1_term_Software_engineering/OPD/lab2/Отчет по лабораторной работе 2.docx
@@ -58,14 +58,7 @@
           <w:sz w:val="28"/>
           <w:szCs w:val="28"/>
         </w:rPr>
-        <w:t xml:space="preserve">Факультет программной инженерии и </w:t>
-      </w:r>
-      <w:r>
-        <w:rPr>
-          <w:sz w:val="28"/>
-          <w:szCs w:val="28"/>
-        </w:rPr>
-        <w:t>компьютерной техники</w:t>
+        <w:t>Факультет программной инженерии и компьютерной техники</w:t>
       </w:r>
     </w:p>
     <w:p>
@@ -655,7 +648,6 @@
           <w:docPartUnique/>
         </w:docPartObj>
       </w:sdtPr>
-      <w:sdtEndPr/>
       <w:sdtContent>
         <w:p>
           <w:pPr>
@@ -1153,23 +1145,7 @@
           <w:sz w:val="28"/>
           <w:szCs w:val="28"/>
         </w:rPr>
-        <w:t xml:space="preserve">По выданному преподавателем варианту </w:t>
-      </w:r>
-      <w:r>
-        <w:rPr>
-          <w:color w:val="000000"/>
-          <w:sz w:val="28"/>
-          <w:szCs w:val="28"/>
-        </w:rPr>
-        <w:t>определить функцию, вычисляемую программой, область представления и область допустимых значений исходных данных и результата, выполнить трассировку программы, предложить вариант с меньшим числом команд. При выполнении работы представлять результат и все оп</w:t>
-      </w:r>
-      <w:r>
-        <w:rPr>
-          <w:color w:val="000000"/>
-          <w:sz w:val="28"/>
-          <w:szCs w:val="28"/>
-        </w:rPr>
-        <w:t>еранды арифметических операций знаковыми числами, а логических операций беззнаковым набором из шестнадцати логических значений.</w:t>
+        <w:t>По выданному преподавателем варианту определить функцию, вычисляемую программой, область представления и область допустимых значений исходных данных и результата, выполнить трассировку программы, предложить вариант с меньшим числом команд. При выполнении работы представлять результат и все операнды арифметических операций знаковыми числами, а логических операций беззнаковым набором из шестнадцати логических значений.</w:t>
       </w:r>
     </w:p>
     <w:p>
@@ -2805,7 +2781,6 @@
               <w:rPr>
                 <w:sz w:val="22"/>
                 <w:szCs w:val="22"/>
-                <w:lang w:val="en-US"/>
               </w:rPr>
               <w:t>(</w:t>
             </w:r>
@@ -2820,7 +2795,6 @@
               <w:rPr>
                 <w:sz w:val="22"/>
                 <w:szCs w:val="22"/>
-                <w:lang w:val="en-US"/>
               </w:rPr>
               <w:t>)</w:t>
             </w:r>
@@ -5495,14 +5469,7 @@
           <w:sz w:val="28"/>
           <w:szCs w:val="28"/>
         </w:rPr>
-        <w:t>Программа располагается в ячейках памяти 0</w:t>
-      </w:r>
-      <w:r>
-        <w:rPr>
-          <w:sz w:val="28"/>
-          <w:szCs w:val="28"/>
-        </w:rPr>
-        <w:t>5</w:t>
+        <w:t>Программа располагается в ячейках памяти 05</w:t>
       </w:r>
       <w:r>
         <w:rPr>
@@ -5517,21 +5484,7 @@
           <w:sz w:val="28"/>
           <w:szCs w:val="28"/>
         </w:rPr>
-        <w:t>-0</w:t>
-      </w:r>
-      <w:r>
-        <w:rPr>
-          <w:sz w:val="28"/>
-          <w:szCs w:val="28"/>
-        </w:rPr>
-        <w:t>70</w:t>
-      </w:r>
-      <w:r>
-        <w:rPr>
-          <w:sz w:val="28"/>
-          <w:szCs w:val="28"/>
-        </w:rPr>
-        <w:t>.</w:t>
+        <w:t>-070.</w:t>
       </w:r>
     </w:p>
     <w:p>
@@ -5558,7 +5511,6 @@
         <w:rPr>
           <w:sz w:val="28"/>
           <w:szCs w:val="28"/>
-          <w:lang w:val="en-US"/>
         </w:rPr>
       </w:pPr>
       <w:r>
@@ -5567,13 +5519,19 @@
           <w:szCs w:val="28"/>
           <w:lang w:val="en-US"/>
         </w:rPr>
-        <w:t xml:space="preserve">A – </w:t>
+        <w:t>A</w:t>
       </w:r>
       <w:r>
         <w:rPr>
           <w:sz w:val="28"/>
           <w:szCs w:val="28"/>
-          <w:lang w:val="en-US"/>
+        </w:rPr>
+        <w:t xml:space="preserve"> – </w:t>
+      </w:r>
+      <w:r>
+        <w:rPr>
+          <w:sz w:val="28"/>
+          <w:szCs w:val="28"/>
         </w:rPr>
         <w:t>072</w:t>
       </w:r>
@@ -5585,7 +5543,6 @@
         <w:rPr>
           <w:sz w:val="28"/>
           <w:szCs w:val="28"/>
-          <w:lang w:val="en-US"/>
         </w:rPr>
       </w:pPr>
       <w:r>
@@ -5594,14 +5551,20 @@
           <w:szCs w:val="28"/>
           <w:lang w:val="en-US"/>
         </w:rPr>
-        <w:t xml:space="preserve">B – </w:t>
+        <w:t>B</w:t>
       </w:r>
       <w:r>
         <w:rPr>
+          <w:sz w:val="28"/>
+          <w:szCs w:val="28"/>
+        </w:rPr>
+        <w:t xml:space="preserve"> – </w:t>
+      </w:r>
+      <w:r>
+        <w:rPr>
           <w:color w:val="000000"/>
           <w:sz w:val="28"/>
           <w:szCs w:val="28"/>
-          <w:lang w:val="en-US"/>
         </w:rPr>
         <w:t>057</w:t>
       </w:r>
@@ -6662,15 +6625,7 @@
                           <w:noProof/>
                           <w:lang w:val="en-US"/>
                         </w:rPr>
-                        <m:t>+1</m:t>
-                      </m:r>
-                      <m:r>
-                        <w:rPr>
-                          <w:rFonts w:ascii="Cambria Math" w:hAnsi="Cambria Math"/>
-                          <w:noProof/>
-                          <w:lang w:val="en-US"/>
-                        </w:rPr>
-                        <m:t>;</m:t>
+                        <m:t>+1;</m:t>
                       </m:r>
                       <m:sSup>
                         <m:sSupPr>
@@ -6710,15 +6665,7 @@
                           <w:noProof/>
                           <w:lang w:val="en-US"/>
                         </w:rPr>
-                        <m:t>-</m:t>
-                      </m:r>
-                      <m:r>
-                        <w:rPr>
-                          <w:rFonts w:ascii="Cambria Math" w:hAnsi="Cambria Math"/>
-                          <w:noProof/>
-                          <w:lang w:val="en-US"/>
-                        </w:rPr>
-                        <m:t>A</m:t>
+                        <m:t>-A</m:t>
                       </m:r>
                     </m:e>
                   </m:d>
@@ -6728,23 +6675,7 @@
                       <w:noProof/>
                       <w:lang w:val="en-US"/>
                     </w:rPr>
-                    <m:t>,</m:t>
-                  </m:r>
-                  <m:r>
-                    <w:rPr>
-                      <w:rFonts w:ascii="Cambria Math" w:hAnsi="Cambria Math"/>
-                      <w:noProof/>
-                      <w:lang w:val="en-US"/>
-                    </w:rPr>
-                    <m:t xml:space="preserve">  </m:t>
-                  </m:r>
-                  <m:r>
-                    <w:rPr>
-                      <w:rFonts w:ascii="Cambria Math" w:hAnsi="Cambria Math"/>
-                      <w:noProof/>
-                      <w:lang w:val="en-US"/>
-                    </w:rPr>
-                    <m:t xml:space="preserve"> </m:t>
+                    <m:t xml:space="preserve">,   </m:t>
                   </m:r>
                   <m:r>
                     <w:rPr>
@@ -6788,15 +6719,7 @@
                       <w:noProof/>
                       <w:lang w:val="en-US"/>
                     </w:rPr>
-                    <m:t>≥</m:t>
-                  </m:r>
-                  <m:r>
-                    <w:rPr>
-                      <w:rFonts w:ascii="Cambria Math" w:hAnsi="Cambria Math"/>
-                      <w:noProof/>
-                      <w:lang w:val="en-US"/>
-                    </w:rPr>
-                    <m:t xml:space="preserve">A≥0 </m:t>
+                    <m:t xml:space="preserve">≥A≥0 </m:t>
                   </m:r>
                 </m:e>
                 <m:e>
@@ -6885,31 +6808,7 @@
                           <w:noProof/>
                           <w:lang w:val="en-US"/>
                         </w:rPr>
-                        <m:t>+1</m:t>
-                      </m:r>
-                      <m:r>
-                        <w:rPr>
-                          <w:rFonts w:ascii="Cambria Math" w:hAnsi="Cambria Math"/>
-                          <w:noProof/>
-                          <w:lang w:val="en-US"/>
-                        </w:rPr>
-                        <m:t>-</m:t>
-                      </m:r>
-                      <m:r>
-                        <w:rPr>
-                          <w:rFonts w:ascii="Cambria Math" w:hAnsi="Cambria Math"/>
-                          <w:noProof/>
-                          <w:lang w:val="en-US"/>
-                        </w:rPr>
-                        <m:t>A</m:t>
-                      </m:r>
-                      <m:r>
-                        <w:rPr>
-                          <w:rFonts w:ascii="Cambria Math" w:hAnsi="Cambria Math"/>
-                          <w:noProof/>
-                          <w:lang w:val="en-US"/>
-                        </w:rPr>
-                        <m:t>;</m:t>
+                        <m:t>+1-A;</m:t>
                       </m:r>
                       <m:sSup>
                         <m:sSupPr>
@@ -6951,37 +6850,14 @@
                       <w:noProof/>
                       <w:lang w:val="en-US"/>
                     </w:rPr>
-                    <m:t>,</m:t>
-                  </m:r>
-                  <m:r>
-                    <w:rPr>
-                      <w:rFonts w:ascii="Cambria Math" w:hAnsi="Cambria Math"/>
-                      <w:noProof/>
-                      <w:lang w:val="en-US"/>
-                    </w:rPr>
-                    <m:t xml:space="preserve">  </m:t>
-                  </m:r>
-                  <m:r>
-                    <w:rPr>
-                      <w:rFonts w:ascii="Cambria Math" w:hAnsi="Cambria Math"/>
-                      <w:noProof/>
-                      <w:lang w:val="en-US"/>
-                    </w:rPr>
-                    <m:t xml:space="preserve"> </m:t>
+                    <m:t xml:space="preserve">,   </m:t>
                   </m:r>
                   <m:r>
                     <w:rPr>
                       <w:rFonts w:ascii="Cambria Math" w:hAnsi="Cambria Math"/>
                       <w:noProof/>
                     </w:rPr>
-                    <m:t>если</m:t>
-                  </m:r>
-                  <m:r>
-                    <w:rPr>
-                      <w:rFonts w:ascii="Cambria Math" w:hAnsi="Cambria Math"/>
-                      <w:noProof/>
-                    </w:rPr>
-                    <m:t>-</m:t>
+                    <m:t>если-</m:t>
                   </m:r>
                   <m:sSup>
                     <m:sSupPr>
@@ -7018,39 +6894,7 @@
                       <w:noProof/>
                       <w:lang w:val="en-US"/>
                     </w:rPr>
-                    <m:t>+1</m:t>
-                  </m:r>
-                  <m:r>
-                    <w:rPr>
-                      <w:rFonts w:ascii="Cambria Math" w:hAnsi="Cambria Math"/>
-                      <w:noProof/>
-                      <w:lang w:val="en-US"/>
-                    </w:rPr>
-                    <m:t>≤</m:t>
-                  </m:r>
-                  <m:r>
-                    <w:rPr>
-                      <w:rFonts w:ascii="Cambria Math" w:hAnsi="Cambria Math"/>
-                      <w:noProof/>
-                      <w:lang w:val="en-US"/>
-                    </w:rPr>
-                    <m:t>A</m:t>
-                  </m:r>
-                  <m:r>
-                    <w:rPr>
-                      <w:rFonts w:ascii="Cambria Math" w:hAnsi="Cambria Math"/>
-                      <w:noProof/>
-                      <w:lang w:val="en-US"/>
-                    </w:rPr>
-                    <m:t>&lt;</m:t>
-                  </m:r>
-                  <m:r>
-                    <w:rPr>
-                      <w:rFonts w:ascii="Cambria Math" w:hAnsi="Cambria Math"/>
-                      <w:noProof/>
-                      <w:lang w:val="en-US"/>
-                    </w:rPr>
-                    <m:t xml:space="preserve">0 </m:t>
+                    <m:t xml:space="preserve">+1≤A&lt;0 </m:t>
                   </m:r>
                 </m:e>
               </m:eqArr>
@@ -7187,13 +7031,7 @@
         <w:rPr>
           <w:noProof/>
         </w:rPr>
-        <w:t xml:space="preserve"> </w:t>
-      </w:r>
-      <w:r>
-        <w:rPr>
-          <w:noProof/>
-        </w:rPr>
-        <w:t xml:space="preserve">&amp; </w:t>
+        <w:t xml:space="preserve"> &amp; </w:t>
       </w:r>
       <w:r>
         <w:rPr>
@@ -7626,21 +7464,7 @@
                                               <w:rFonts w:ascii="Cambria Math" w:hAnsi="Cambria Math"/>
                                               <w:noProof/>
                                             </w:rPr>
-                                            <m:t>=</m:t>
-                                          </m:r>
-                                          <m:r>
-                                            <w:rPr>
-                                              <w:rFonts w:ascii="Cambria Math" w:hAnsi="Cambria Math"/>
-                                              <w:noProof/>
-                                            </w:rPr>
-                                            <m:t>1</m:t>
-                                          </m:r>
-                                          <m:r>
-                                            <w:rPr>
-                                              <w:rFonts w:ascii="Cambria Math" w:hAnsi="Cambria Math"/>
-                                              <w:noProof/>
-                                            </w:rPr>
-                                            <m:t xml:space="preserve">, </m:t>
+                                            <m:t xml:space="preserve">=1, </m:t>
                                           </m:r>
                                           <m:sSub>
                                             <m:sSubPr>
@@ -7676,14 +7500,7 @@
                                               <w:rFonts w:ascii="Cambria Math" w:hAnsi="Cambria Math"/>
                                               <w:noProof/>
                                             </w:rPr>
-                                            <m:t>=</m:t>
-                                          </m:r>
-                                          <m:r>
-                                            <w:rPr>
-                                              <w:rFonts w:ascii="Cambria Math" w:hAnsi="Cambria Math"/>
-                                              <w:noProof/>
-                                            </w:rPr>
-                                            <m:t>0</m:t>
+                                            <m:t>=0</m:t>
                                           </m:r>
                                           <m:ctrlPr>
                                             <w:rPr>
@@ -7764,14 +7581,7 @@
                                               <w:rFonts w:ascii="Cambria Math" w:hAnsi="Cambria Math"/>
                                               <w:noProof/>
                                             </w:rPr>
-                                            <m:t>=</m:t>
-                                          </m:r>
-                                          <m:r>
-                                            <w:rPr>
-                                              <w:rFonts w:ascii="Cambria Math" w:hAnsi="Cambria Math"/>
-                                              <w:noProof/>
-                                            </w:rPr>
-                                            <m:t>0</m:t>
+                                            <m:t>=0</m:t>
                                           </m:r>
                                         </m:e>
                                       </m:eqArr>
@@ -8015,13 +7825,7 @@
         <w:rPr>
           <w:noProof/>
         </w:rPr>
-        <w:t>˅</w:t>
-      </w:r>
-      <w:r>
-        <w:rPr>
-          <w:noProof/>
-        </w:rPr>
-        <w:t xml:space="preserve"> </w:t>
+        <w:t xml:space="preserve">˅ </w:t>
       </w:r>
       <w:r>
         <w:rPr>
@@ -8142,23 +7946,7 @@
                                       <w:noProof/>
                                       <w:lang w:val="en-US"/>
                                     </w:rPr>
-                                    <m:t>≤</m:t>
-                                  </m:r>
-                                  <m:r>
-                                    <w:rPr>
-                                      <w:rFonts w:ascii="Cambria Math" w:hAnsi="Cambria Math"/>
-                                      <w:noProof/>
-                                      <w:lang w:val="en-US"/>
-                                    </w:rPr>
-                                    <m:t>F</m:t>
-                                  </m:r>
-                                  <m:r>
-                                    <w:rPr>
-                                      <w:rFonts w:ascii="Cambria Math" w:hAnsi="Cambria Math"/>
-                                      <w:noProof/>
-                                      <w:lang w:val="en-US"/>
-                                    </w:rPr>
-                                    <m:t>&lt;</m:t>
+                                    <m:t>≤F&lt;</m:t>
                                   </m:r>
                                   <m:sSup>
                                     <m:sSupPr>
@@ -8524,23 +8312,7 @@
                                       <w:noProof/>
                                       <w:lang w:val="en-US"/>
                                     </w:rPr>
-                                    <m:t>≤</m:t>
-                                  </m:r>
-                                  <m:r>
-                                    <w:rPr>
-                                      <w:rFonts w:ascii="Cambria Math" w:hAnsi="Cambria Math"/>
-                                      <w:noProof/>
-                                      <w:lang w:val="en-US"/>
-                                    </w:rPr>
-                                    <m:t>F</m:t>
-                                  </m:r>
-                                  <m:r>
-                                    <w:rPr>
-                                      <w:rFonts w:ascii="Cambria Math" w:hAnsi="Cambria Math"/>
-                                      <w:noProof/>
-                                      <w:lang w:val="en-US"/>
-                                    </w:rPr>
-                                    <m:t>&lt;0</m:t>
+                                    <m:t>≤F&lt;0</m:t>
                                   </m:r>
                                 </m:e>
                                 <m:e>
@@ -8901,10 +8673,7 @@
       </w:r>
       <w:r>
         <w:lastRenderedPageBreak/>
-        <w:t xml:space="preserve">Таблица </w:t>
-      </w:r>
-      <w:r>
-        <w:t>трассировки</w:t>
+        <w:t>Таблица трассировки</w:t>
       </w:r>
     </w:p>
     <w:tbl>
@@ -17588,10 +17357,7 @@
       <w:bookmarkStart w:id="4" w:name="_Toc131895727"/>
       <w:r>
         <w:lastRenderedPageBreak/>
-        <w:t xml:space="preserve">Вариант программы с </w:t>
-      </w:r>
-      <w:r>
-        <w:t>меньшим числом команд</w:t>
+        <w:t>Вариант программы с меньшим числом команд</w:t>
       </w:r>
       <w:bookmarkEnd w:id="4"/>
     </w:p>
@@ -17635,14 +17401,7 @@
                 <w:sz w:val="32"/>
                 <w:szCs w:val="32"/>
               </w:rPr>
-              <w:t>А</w:t>
-            </w:r>
-            <w:r>
-              <w:rPr>
-                <w:sz w:val="32"/>
-                <w:szCs w:val="32"/>
-              </w:rPr>
-              <w:t>дрес</w:t>
+              <w:t>Адрес</w:t>
             </w:r>
           </w:p>
         </w:tc>
@@ -18501,15 +18260,7 @@
                 <w:szCs w:val="32"/>
                 <w:lang w:val="en-US"/>
               </w:rPr>
-              <w:t>60</w:t>
-            </w:r>
-            <w:r>
-              <w:rPr>
-                <w:sz w:val="32"/>
-                <w:szCs w:val="32"/>
-                <w:lang w:val="en-US"/>
-              </w:rPr>
-              <w:t>6</w:t>
+              <w:t>606</w:t>
             </w:r>
             <w:r>
               <w:rPr>
@@ -18582,14 +18333,7 @@
                 <w:sz w:val="22"/>
                 <w:szCs w:val="22"/>
               </w:rPr>
-              <w:t>069</w:t>
-            </w:r>
-            <w:r>
-              <w:rPr>
-                <w:sz w:val="22"/>
-                <w:szCs w:val="22"/>
-              </w:rPr>
-              <w:t xml:space="preserve"> </w:t>
+              <w:t xml:space="preserve">069 </w:t>
             </w:r>
             <w:r>
               <w:rPr>
@@ -18851,15 +18595,7 @@
                 <w:szCs w:val="32"/>
                 <w:lang w:val="en-US"/>
               </w:rPr>
-              <w:t>AND 05</w:t>
-            </w:r>
-            <w:r>
-              <w:rPr>
-                <w:sz w:val="32"/>
-                <w:szCs w:val="32"/>
-                <w:lang w:val="en-US"/>
-              </w:rPr>
-              <w:t>9</w:t>
+              <w:t>AND 059</w:t>
             </w:r>
           </w:p>
         </w:tc>
@@ -20426,6 +20162,7 @@
       <w:pPr>
         <w:spacing w:line="360" w:lineRule="auto"/>
         <w:ind w:firstLine="709"/>
+        <w:jc w:val="both"/>
         <w:rPr>
           <w:sz w:val="28"/>
           <w:szCs w:val="28"/>
@@ -20436,7 +20173,21 @@
           <w:sz w:val="28"/>
           <w:szCs w:val="28"/>
         </w:rPr>
-        <w:t>В ходе работы над лабораторной работой я познакомил</w:t>
+        <w:t xml:space="preserve">В ходе работы над лабораторной работой я познакомилась со структурой </w:t>
+      </w:r>
+      <w:r>
+        <w:rPr>
+          <w:sz w:val="28"/>
+          <w:szCs w:val="28"/>
+        </w:rPr>
+        <w:t>Б</w:t>
+      </w:r>
+      <w:r>
+        <w:rPr>
+          <w:sz w:val="28"/>
+          <w:szCs w:val="28"/>
+        </w:rPr>
+        <w:t>ЭВМ, узнал</w:t>
       </w:r>
       <w:r>
         <w:rPr>
@@ -20450,6 +20201,20 @@
           <w:sz w:val="28"/>
           <w:szCs w:val="28"/>
         </w:rPr>
+        <w:t>, как устроены и связаны его основные элементы, научил</w:t>
+      </w:r>
+      <w:r>
+        <w:rPr>
+          <w:sz w:val="28"/>
+          <w:szCs w:val="28"/>
+        </w:rPr>
+        <w:t>а</w:t>
+      </w:r>
+      <w:r>
+        <w:rPr>
+          <w:sz w:val="28"/>
+          <w:szCs w:val="28"/>
+        </w:rPr>
         <w:t>с</w:t>
       </w:r>
       <w:r>
@@ -20464,7 +20229,21 @@
           <w:sz w:val="28"/>
           <w:szCs w:val="28"/>
         </w:rPr>
-        <w:t xml:space="preserve"> со структурой </w:t>
+        <w:t xml:space="preserve"> определять ОДЗ, узнал</w:t>
+      </w:r>
+      <w:r>
+        <w:rPr>
+          <w:sz w:val="28"/>
+          <w:szCs w:val="28"/>
+        </w:rPr>
+        <w:t>а</w:t>
+      </w:r>
+      <w:r>
+        <w:rPr>
+          <w:sz w:val="28"/>
+          <w:szCs w:val="28"/>
+        </w:rPr>
+        <w:t xml:space="preserve"> структуру и виды команд, а также то, как представлены данные в памяти </w:t>
       </w:r>
       <w:r>
         <w:rPr>
@@ -20478,112 +20257,7 @@
           <w:sz w:val="28"/>
           <w:szCs w:val="28"/>
         </w:rPr>
-        <w:t>ЭВМ, узнал</w:t>
-      </w:r>
-      <w:r>
-        <w:rPr>
-          <w:sz w:val="28"/>
-          <w:szCs w:val="28"/>
-        </w:rPr>
-        <w:t>а</w:t>
-      </w:r>
-      <w:r>
-        <w:rPr>
-          <w:sz w:val="28"/>
-          <w:szCs w:val="28"/>
-        </w:rPr>
-        <w:t>, как устроены</w:t>
-      </w:r>
-      <w:r>
-        <w:rPr>
-          <w:sz w:val="28"/>
-          <w:szCs w:val="28"/>
-        </w:rPr>
-        <w:t xml:space="preserve"> </w:t>
-      </w:r>
-      <w:r>
-        <w:rPr>
-          <w:sz w:val="28"/>
-          <w:szCs w:val="28"/>
-        </w:rPr>
-        <w:t>и связаны его основные элементы, научил</w:t>
-      </w:r>
-      <w:r>
-        <w:rPr>
-          <w:sz w:val="28"/>
-          <w:szCs w:val="28"/>
-        </w:rPr>
-        <w:t>а</w:t>
-      </w:r>
-      <w:r>
-        <w:rPr>
-          <w:sz w:val="28"/>
-          <w:szCs w:val="28"/>
-        </w:rPr>
-        <w:t>с</w:t>
-      </w:r>
-      <w:r>
-        <w:rPr>
-          <w:sz w:val="28"/>
-          <w:szCs w:val="28"/>
-        </w:rPr>
-        <w:t>ь</w:t>
-      </w:r>
-      <w:r>
-        <w:rPr>
-          <w:sz w:val="28"/>
-          <w:szCs w:val="28"/>
-        </w:rPr>
-        <w:t xml:space="preserve"> определять ОДЗ, узнал</w:t>
-      </w:r>
-      <w:r>
-        <w:rPr>
-          <w:sz w:val="28"/>
-          <w:szCs w:val="28"/>
-        </w:rPr>
-        <w:t>а</w:t>
-      </w:r>
-      <w:r>
-        <w:rPr>
-          <w:sz w:val="28"/>
-          <w:szCs w:val="28"/>
-        </w:rPr>
-        <w:t xml:space="preserve"> структуру и виды команд, а</w:t>
-      </w:r>
-      <w:r>
-        <w:rPr>
-          <w:sz w:val="28"/>
-          <w:szCs w:val="28"/>
-        </w:rPr>
-        <w:t xml:space="preserve"> </w:t>
-      </w:r>
-      <w:r>
-        <w:rPr>
-          <w:sz w:val="28"/>
-          <w:szCs w:val="28"/>
-        </w:rPr>
-        <w:t xml:space="preserve">также то, как представлены данные в памяти </w:t>
-      </w:r>
-      <w:r>
-        <w:rPr>
-          <w:sz w:val="28"/>
-          <w:szCs w:val="28"/>
-        </w:rPr>
-        <w:t>Б</w:t>
-      </w:r>
-      <w:r>
-        <w:rPr>
-          <w:sz w:val="28"/>
-          <w:szCs w:val="28"/>
-        </w:rPr>
-        <w:t>ЭВМ.</w:t>
-      </w:r>
-      <w:r>
-        <w:rPr>
-          <w:sz w:val="28"/>
-          <w:szCs w:val="28"/>
-        </w:rPr>
-        <w:t xml:space="preserve"> </w:t>
+        <w:t xml:space="preserve">ЭВМ. </w:t>
       </w:r>
     </w:p>
     <w:sectPr>

</xml_diff>